<commit_message>
Updated Camera Project Starter Code
</commit_message>
<xml_diff>
--- a/Simplex Assignments/A04 - Camera/A04 - Camera.docx
+++ b/Simplex Assignments/A04 - Camera/A04 - Camera.docx
@@ -1,6 +1,6 @@
 
 <file path=word/document.xml><?xml version="1.0" encoding="utf-8"?>
-<w:document xmlns:wpc="http://schemas.microsoft.com/office/word/2010/wordprocessingCanvas" xmlns:cx="http://schemas.microsoft.com/office/drawing/2014/chartex" xmlns:cx1="http://schemas.microsoft.com/office/drawing/2015/9/8/chartex" xmlns:cx2="http://schemas.microsoft.com/office/drawing/2015/10/21/chartex" xmlns:cx3="http://schemas.microsoft.com/office/drawing/2016/5/9/chartex" xmlns:cx4="http://schemas.microsoft.com/office/drawing/2016/5/10/chartex" xmlns:cx5="http://schemas.microsoft.com/office/drawing/2016/5/11/chartex" xmlns:cx6="http://schemas.microsoft.com/office/drawing/2016/5/12/chartex" xmlns:cx7="http://schemas.microsoft.com/office/drawing/2016/5/13/chartex" xmlns:cx8="http://schemas.microsoft.com/office/drawing/2016/5/14/chartex" xmlns:mc="http://schemas.openxmlformats.org/markup-compatibility/2006" xmlns:aink="http://schemas.microsoft.com/office/drawing/2016/ink" xmlns:am3d="http://schemas.microsoft.com/office/drawing/2017/model3d" xmlns:o="urn:schemas-microsoft-com:office:office" xmlns:r="http://schemas.openxmlformats.org/officeDocument/2006/relationships" xmlns:m="http://schemas.openxmlformats.org/officeDocument/2006/math" xmlns:v="urn:schemas-microsoft-com:vml" xmlns:wp14="http://schemas.microsoft.com/office/word/2010/wordprocessingDrawing" xmlns:wp="http://schemas.openxmlformats.org/drawingml/2006/wordprocessingDrawing" xmlns:w10="urn:schemas-microsoft-com:office:word" xmlns:w="http://schemas.openxmlformats.org/wordprocessingml/2006/main" xmlns:w14="http://schemas.microsoft.com/office/word/2010/wordml" xmlns:w15="http://schemas.microsoft.com/office/word/2012/wordml" xmlns:w16cid="http://schemas.microsoft.com/office/word/2016/wordml/cid" xmlns:w16se="http://schemas.microsoft.com/office/word/2015/wordml/symex" xmlns:wpg="http://schemas.microsoft.com/office/word/2010/wordprocessingGroup" xmlns:wpi="http://schemas.microsoft.com/office/word/2010/wordprocessingInk" xmlns:wne="http://schemas.microsoft.com/office/word/2006/wordml" xmlns:wps="http://schemas.microsoft.com/office/word/2010/wordprocessingShape" mc:Ignorable="w14 w15 w16se w16cid wp14">
+<w:document xmlns:wpc="http://schemas.microsoft.com/office/word/2010/wordprocessingCanvas" xmlns:cx="http://schemas.microsoft.com/office/drawing/2014/chartex" xmlns:mc="http://schemas.openxmlformats.org/markup-compatibility/2006" xmlns:o="urn:schemas-microsoft-com:office:office" xmlns:r="http://schemas.openxmlformats.org/officeDocument/2006/relationships" xmlns:m="http://schemas.openxmlformats.org/officeDocument/2006/math" xmlns:v="urn:schemas-microsoft-com:vml" xmlns:wp14="http://schemas.microsoft.com/office/word/2010/wordprocessingDrawing" xmlns:wp="http://schemas.openxmlformats.org/drawingml/2006/wordprocessingDrawing" xmlns:w10="urn:schemas-microsoft-com:office:word" xmlns:w="http://schemas.openxmlformats.org/wordprocessingml/2006/main" xmlns:w14="http://schemas.microsoft.com/office/word/2010/wordml" xmlns:w15="http://schemas.microsoft.com/office/word/2012/wordml" xmlns:w16se="http://schemas.microsoft.com/office/word/2015/wordml/symex" xmlns:wpg="http://schemas.microsoft.com/office/word/2010/wordprocessingGroup" xmlns:wpi="http://schemas.microsoft.com/office/word/2010/wordprocessingInk" xmlns:wne="http://schemas.microsoft.com/office/word/2006/wordml" xmlns:wps="http://schemas.microsoft.com/office/word/2010/wordprocessingShape" mc:Ignorable="w14 w15 w16se wp14">
   <w:body>
     <w:tbl>
       <w:tblPr>
@@ -626,27 +626,7 @@
           <w:sz w:val="27"/>
           <w:szCs w:val="27"/>
         </w:rPr>
-        <w:t xml:space="preserve">In this </w:t>
-      </w:r>
-      <w:proofErr w:type="gramStart"/>
-      <w:r>
-        <w:rPr>
-          <w:rFonts w:ascii="Times New Roman" w:eastAsia="Times New Roman" w:hAnsi="Times New Roman"/>
-          <w:color w:val="000000"/>
-          <w:sz w:val="27"/>
-          <w:szCs w:val="27"/>
-        </w:rPr>
-        <w:t>scene</w:t>
-      </w:r>
-      <w:proofErr w:type="gramEnd"/>
-      <w:r>
-        <w:rPr>
-          <w:rFonts w:ascii="Times New Roman" w:eastAsia="Times New Roman" w:hAnsi="Times New Roman"/>
-          <w:color w:val="000000"/>
-          <w:sz w:val="27"/>
-          <w:szCs w:val="27"/>
-        </w:rPr>
-        <w:t xml:space="preserve"> we are rendering 2500 triangles, but you cannot see them all as you are right at the center of the scene.</w:t>
+        <w:t>In this scene we are rendering 2500 triangles, but you cannot see them all as you are right at the center of the scene.</w:t>
       </w:r>
     </w:p>
     <w:p>
@@ -679,27 +659,7 @@
           <w:sz w:val="27"/>
           <w:szCs w:val="27"/>
         </w:rPr>
-        <w:t xml:space="preserve">There are no controls for this scene, the </w:t>
-      </w:r>
-      <w:proofErr w:type="spellStart"/>
-      <w:r>
-        <w:rPr>
-          <w:rFonts w:ascii="Times New Roman" w:eastAsia="Times New Roman" w:hAnsi="Times New Roman"/>
-          <w:color w:val="000000"/>
-          <w:sz w:val="27"/>
-          <w:szCs w:val="27"/>
-        </w:rPr>
-        <w:t>BasicX</w:t>
-      </w:r>
-      <w:proofErr w:type="spellEnd"/>
-      <w:r>
-        <w:rPr>
-          <w:rFonts w:ascii="Times New Roman" w:eastAsia="Times New Roman" w:hAnsi="Times New Roman"/>
-          <w:color w:val="000000"/>
-          <w:sz w:val="27"/>
-          <w:szCs w:val="27"/>
-        </w:rPr>
-        <w:t>/Simplex keyboard has been disconnected.</w:t>
+        <w:t>There are no controls for this scene, the BasicX/Simplex keyboard has been disconnected.</w:t>
       </w:r>
     </w:p>
     <w:p>
@@ -754,7 +714,25 @@
           <w:sz w:val="27"/>
           <w:szCs w:val="27"/>
         </w:rPr>
-        <w:t>20% will come from turning your camera by holding the right mouse button and dragging it, only two rotations are necessary, horizontal and vertical.</w:t>
+        <w:t>20% will come from turning your camera by holding the right mouse button and dragging it, only two rotations are nece</w:t>
+      </w:r>
+      <w:r>
+        <w:rPr>
+          <w:rFonts w:ascii="Times New Roman" w:eastAsia="Times New Roman" w:hAnsi="Times New Roman"/>
+          <w:color w:val="000000"/>
+          <w:sz w:val="27"/>
+          <w:szCs w:val="27"/>
+        </w:rPr>
+        <w:t>ssary:</w:t>
+      </w:r>
+      <w:r>
+        <w:rPr>
+          <w:rFonts w:ascii="Times New Roman" w:eastAsia="Times New Roman" w:hAnsi="Times New Roman"/>
+          <w:color w:val="000000"/>
+          <w:sz w:val="27"/>
+          <w:szCs w:val="27"/>
+        </w:rPr>
+        <w:t xml:space="preserve"> horizontal and vertical.</w:t>
       </w:r>
     </w:p>
     <w:p>
@@ -775,7 +753,25 @@
           <w:sz w:val="27"/>
           <w:szCs w:val="27"/>
         </w:rPr>
-        <w:t>50% of your grade will actually move forward, backwards and sideways according to your line of view, not in world coordinates but in the space of the camera. What I mean with this is, imagine you press W for a while, that should move you closer to the edge of the world, if you leave the cones behind of you and turn 90 degrees horizontally you would have the cones right in front of you. If you press W that should move you closer to the cones again, if it takes you away from them you are moving in world space not according to the camera view.</w:t>
+        <w:t xml:space="preserve">50% of your grade will </w:t>
+      </w:r>
+      <w:r>
+        <w:rPr>
+          <w:rFonts w:ascii="Times New Roman" w:eastAsia="Times New Roman" w:hAnsi="Times New Roman"/>
+          <w:color w:val="000000"/>
+          <w:sz w:val="27"/>
+          <w:szCs w:val="27"/>
+        </w:rPr>
+        <w:t>be actually moving</w:t>
+      </w:r>
+      <w:r>
+        <w:rPr>
+          <w:rFonts w:ascii="Times New Roman" w:eastAsia="Times New Roman" w:hAnsi="Times New Roman"/>
+          <w:color w:val="000000"/>
+          <w:sz w:val="27"/>
+          <w:szCs w:val="27"/>
+        </w:rPr>
+        <w:t xml:space="preserve"> forward, backwards and sideways according to your line of view, not in world coordinates but in the space of the camera. What I mean with this is, imagine you press W for a while, that should move you closer to the edge of the world, if you leave the cones behind of you and turn 90 degrees horizontally you would have the cones right in front of you. If you press W that should move you closer to the cones again, if it takes you away from them you are moving in world space not according to the camera view.</w:t>
       </w:r>
     </w:p>
     <w:p>
@@ -1035,7 +1031,25 @@
           <w:sz w:val="27"/>
           <w:szCs w:val="27"/>
         </w:rPr>
-        <w:t>moving the camera forward backwards left and right first that is the easy part, then rotate your view and then move in that view</w:t>
+        <w:t xml:space="preserve">moving the camera forward backwards left and right first </w:t>
+      </w:r>
+      <w:r>
+        <w:rPr>
+          <w:rFonts w:ascii="Times New Roman" w:eastAsia="Times New Roman" w:hAnsi="Times New Roman"/>
+          <w:color w:val="000000"/>
+          <w:sz w:val="27"/>
+          <w:szCs w:val="27"/>
+        </w:rPr>
+        <w:t xml:space="preserve">as </w:t>
+      </w:r>
+      <w:r>
+        <w:rPr>
+          <w:rFonts w:ascii="Times New Roman" w:eastAsia="Times New Roman" w:hAnsi="Times New Roman"/>
+          <w:color w:val="000000"/>
+          <w:sz w:val="27"/>
+          <w:szCs w:val="27"/>
+        </w:rPr>
+        <w:t>that is the easy part, then rotate your view and then move in that view</w:t>
       </w:r>
       <w:r>
         <w:rPr>
@@ -1070,7 +1084,43 @@
           <w:sz w:val="27"/>
           <w:szCs w:val="27"/>
         </w:rPr>
-        <w:t>There is a complication if you look perfectly up, that will make your up vector align with your view, I will not deduct points for this but take in consideration that there are multiple solutions specially if you are avoiding the Gimbal Lock.</w:t>
+        <w:t xml:space="preserve">There is a complication if you look perfectly up, that will make your up vector align with your view, I will not deduct points for this but take in consideration that there are multiple solutions </w:t>
+      </w:r>
+      <w:r>
+        <w:rPr>
+          <w:rFonts w:ascii="Times New Roman" w:eastAsia="Times New Roman" w:hAnsi="Times New Roman"/>
+          <w:color w:val="000000"/>
+          <w:sz w:val="27"/>
+          <w:szCs w:val="27"/>
+        </w:rPr>
+        <w:t>e</w:t>
+      </w:r>
+      <w:r>
+        <w:rPr>
+          <w:rFonts w:ascii="Times New Roman" w:eastAsia="Times New Roman" w:hAnsi="Times New Roman"/>
+          <w:color w:val="000000"/>
+          <w:sz w:val="27"/>
+          <w:szCs w:val="27"/>
+        </w:rPr>
+        <w:t xml:space="preserve">specially if you are avoiding </w:t>
+      </w:r>
+      <w:r>
+        <w:rPr>
+          <w:rFonts w:ascii="Times New Roman" w:eastAsia="Times New Roman" w:hAnsi="Times New Roman"/>
+          <w:color w:val="000000"/>
+          <w:sz w:val="27"/>
+          <w:szCs w:val="27"/>
+        </w:rPr>
+        <w:t>gimbal l</w:t>
+      </w:r>
+      <w:r>
+        <w:rPr>
+          <w:rFonts w:ascii="Times New Roman" w:eastAsia="Times New Roman" w:hAnsi="Times New Roman"/>
+          <w:color w:val="000000"/>
+          <w:sz w:val="27"/>
+          <w:szCs w:val="27"/>
+        </w:rPr>
+        <w:t>ock.</w:t>
       </w:r>
     </w:p>
     <w:p>
@@ -1300,8 +1350,6 @@
         </w:rPr>
         <w:t>4</w:t>
       </w:r>
-      <w:bookmarkStart w:id="0" w:name="_GoBack"/>
-      <w:bookmarkEnd w:id="0"/>
       <w:r>
         <w:rPr>
           <w:rFonts w:ascii="Times New Roman" w:eastAsia="Times New Roman" w:hAnsi="Times New Roman"/>
@@ -1434,11 +1482,126 @@
         <w:spacing w:after="0" w:line="240" w:lineRule="auto"/>
         <w:jc w:val="both"/>
         <w:rPr>
-          <w:rFonts w:ascii="Times New Roman" w:eastAsia="Times New Roman" w:hAnsi="Times New Roman" w:cs="Times New Roman"/>
-          <w:color w:val="000000"/>
-          <w:sz w:val="27"/>
-        </w:rPr>
-      </w:pPr>
+          <w:rFonts w:ascii="Times New Roman" w:eastAsia="Times New Roman" w:hAnsi="Times New Roman"/>
+          <w:color w:val="000000"/>
+          <w:sz w:val="27"/>
+          <w:szCs w:val="27"/>
+        </w:rPr>
+      </w:pPr>
+      <w:r>
+        <w:rPr>
+          <w:rFonts w:ascii="Times New Roman" w:eastAsia="Times New Roman" w:hAnsi="Times New Roman"/>
+          <w:color w:val="000000"/>
+          <w:sz w:val="27"/>
+          <w:szCs w:val="27"/>
+        </w:rPr>
+        <w:t>Please make your submission in the following format:</w:t>
+      </w:r>
+    </w:p>
+    <w:p>
+      <w:pPr>
+        <w:spacing w:after="0" w:line="240" w:lineRule="auto"/>
+        <w:jc w:val="both"/>
+        <w:rPr>
+          <w:rFonts w:ascii="Times New Roman" w:eastAsia="Times New Roman" w:hAnsi="Times New Roman"/>
+          <w:color w:val="000000"/>
+          <w:sz w:val="27"/>
+          <w:szCs w:val="27"/>
+        </w:rPr>
+      </w:pPr>
+    </w:p>
+    <w:p>
+      <w:pPr>
+        <w:spacing w:after="0" w:line="240" w:lineRule="auto"/>
+        <w:jc w:val="center"/>
+        <w:rPr>
+          <w:rFonts w:ascii="Times New Roman" w:eastAsia="Times New Roman" w:hAnsi="Times New Roman"/>
+          <w:color w:val="000000"/>
+          <w:sz w:val="27"/>
+          <w:szCs w:val="27"/>
+        </w:rPr>
+      </w:pPr>
+      <w:r>
+        <w:rPr>
+          <w:rFonts w:ascii="Times New Roman" w:eastAsia="Times New Roman" w:hAnsi="Times New Roman"/>
+          <w:i/>
+          <w:color w:val="000000"/>
+          <w:sz w:val="27"/>
+          <w:szCs w:val="27"/>
+        </w:rPr>
+        <w:t>lastF_Code.zip</w:t>
+      </w:r>
+    </w:p>
+    <w:p>
+      <w:pPr>
+        <w:spacing w:after="0" w:line="240" w:lineRule="auto"/>
+        <w:jc w:val="both"/>
+        <w:rPr>
+          <w:rFonts w:ascii="Times New Roman" w:eastAsia="Times New Roman" w:hAnsi="Times New Roman"/>
+          <w:color w:val="000000"/>
+          <w:sz w:val="27"/>
+          <w:szCs w:val="27"/>
+        </w:rPr>
+      </w:pPr>
+    </w:p>
+    <w:p>
+      <w:pPr>
+        <w:spacing w:after="0" w:line="240" w:lineRule="auto"/>
+        <w:jc w:val="both"/>
+        <w:rPr>
+          <w:rFonts w:ascii="Times New Roman" w:eastAsia="Times New Roman" w:hAnsi="Times New Roman"/>
+          <w:color w:val="000000"/>
+          <w:sz w:val="27"/>
+          <w:szCs w:val="27"/>
+        </w:rPr>
+      </w:pPr>
+      <w:r>
+        <w:rPr>
+          <w:rFonts w:ascii="Times New Roman" w:eastAsia="Times New Roman" w:hAnsi="Times New Roman"/>
+          <w:color w:val="000000"/>
+          <w:sz w:val="27"/>
+          <w:szCs w:val="27"/>
+        </w:rPr>
+        <w:t>What I mean by this is take the first four letters of your last name, append the first character of your first name, and then append the as</w:t>
+      </w:r>
+      <w:r>
+        <w:rPr>
+          <w:rFonts w:ascii="Times New Roman" w:eastAsia="Times New Roman" w:hAnsi="Times New Roman"/>
+          <w:color w:val="000000"/>
+          <w:sz w:val="27"/>
+          <w:szCs w:val="27"/>
+        </w:rPr>
+        <w:t>signment code (in this case, A04</w:t>
+      </w:r>
+      <w:r>
+        <w:rPr>
+          <w:rFonts w:ascii="Times New Roman" w:eastAsia="Times New Roman" w:hAnsi="Times New Roman"/>
+          <w:color w:val="000000"/>
+          <w:sz w:val="27"/>
+          <w:szCs w:val="27"/>
+        </w:rPr>
+        <w:t>.) For example, Jo</w:t>
+      </w:r>
+      <w:r>
+        <w:rPr>
+          <w:rFonts w:ascii="Times New Roman" w:eastAsia="Times New Roman" w:hAnsi="Times New Roman"/>
+          <w:color w:val="000000"/>
+          <w:sz w:val="27"/>
+          <w:szCs w:val="27"/>
+        </w:rPr>
+        <w:t>hn Smith would submit “smitJ_A04</w:t>
+      </w:r>
+      <w:bookmarkStart w:id="0" w:name="_GoBack"/>
+      <w:bookmarkEnd w:id="0"/>
+      <w:r>
+        <w:rPr>
+          <w:rFonts w:ascii="Times New Roman" w:eastAsia="Times New Roman" w:hAnsi="Times New Roman"/>
+          <w:color w:val="000000"/>
+          <w:sz w:val="27"/>
+          <w:szCs w:val="27"/>
+        </w:rPr>
+        <w:t>.zip”. This helps our graders not have to download twenty submissions all called “Solution.zip”, which makes them happy.</w:t>
+      </w:r>
     </w:p>
     <w:p>
       <w:pPr>
@@ -1462,7 +1625,7 @@
 </file>
 
 <file path=word/numbering.xml><?xml version="1.0" encoding="utf-8"?>
-<w:numbering xmlns:wpc="http://schemas.microsoft.com/office/word/2010/wordprocessingCanvas" xmlns:cx="http://schemas.microsoft.com/office/drawing/2014/chartex" xmlns:cx1="http://schemas.microsoft.com/office/drawing/2015/9/8/chartex" xmlns:cx2="http://schemas.microsoft.com/office/drawing/2015/10/21/chartex" xmlns:cx3="http://schemas.microsoft.com/office/drawing/2016/5/9/chartex" xmlns:cx4="http://schemas.microsoft.com/office/drawing/2016/5/10/chartex" xmlns:cx5="http://schemas.microsoft.com/office/drawing/2016/5/11/chartex" xmlns:cx6="http://schemas.microsoft.com/office/drawing/2016/5/12/chartex" xmlns:cx7="http://schemas.microsoft.com/office/drawing/2016/5/13/chartex" xmlns:cx8="http://schemas.microsoft.com/office/drawing/2016/5/14/chartex" xmlns:mc="http://schemas.openxmlformats.org/markup-compatibility/2006" xmlns:aink="http://schemas.microsoft.com/office/drawing/2016/ink" xmlns:am3d="http://schemas.microsoft.com/office/drawing/2017/model3d" xmlns:o="urn:schemas-microsoft-com:office:office" xmlns:r="http://schemas.openxmlformats.org/officeDocument/2006/relationships" xmlns:m="http://schemas.openxmlformats.org/officeDocument/2006/math" xmlns:v="urn:schemas-microsoft-com:vml" xmlns:wp14="http://schemas.microsoft.com/office/word/2010/wordprocessingDrawing" xmlns:wp="http://schemas.openxmlformats.org/drawingml/2006/wordprocessingDrawing" xmlns:w10="urn:schemas-microsoft-com:office:word" xmlns:w="http://schemas.openxmlformats.org/wordprocessingml/2006/main" xmlns:w14="http://schemas.microsoft.com/office/word/2010/wordml" xmlns:w15="http://schemas.microsoft.com/office/word/2012/wordml" xmlns:w16cid="http://schemas.microsoft.com/office/word/2016/wordml/cid" xmlns:w16se="http://schemas.microsoft.com/office/word/2015/wordml/symex" xmlns:wpg="http://schemas.microsoft.com/office/word/2010/wordprocessingGroup" xmlns:wpi="http://schemas.microsoft.com/office/word/2010/wordprocessingInk" xmlns:wne="http://schemas.microsoft.com/office/word/2006/wordml" xmlns:wps="http://schemas.microsoft.com/office/word/2010/wordprocessingShape" mc:Ignorable="w14 w15 w16se w16cid wp14">
+<w:numbering xmlns:wpc="http://schemas.microsoft.com/office/word/2010/wordprocessingCanvas" xmlns:cx="http://schemas.microsoft.com/office/drawing/2014/chartex" xmlns:mc="http://schemas.openxmlformats.org/markup-compatibility/2006" xmlns:o="urn:schemas-microsoft-com:office:office" xmlns:r="http://schemas.openxmlformats.org/officeDocument/2006/relationships" xmlns:m="http://schemas.openxmlformats.org/officeDocument/2006/math" xmlns:v="urn:schemas-microsoft-com:vml" xmlns:wp14="http://schemas.microsoft.com/office/word/2010/wordprocessingDrawing" xmlns:wp="http://schemas.openxmlformats.org/drawingml/2006/wordprocessingDrawing" xmlns:w10="urn:schemas-microsoft-com:office:word" xmlns:w="http://schemas.openxmlformats.org/wordprocessingml/2006/main" xmlns:w14="http://schemas.microsoft.com/office/word/2010/wordml" xmlns:w15="http://schemas.microsoft.com/office/word/2012/wordml" xmlns:w16se="http://schemas.microsoft.com/office/word/2015/wordml/symex" xmlns:wpg="http://schemas.microsoft.com/office/word/2010/wordprocessingGroup" xmlns:wpi="http://schemas.microsoft.com/office/word/2010/wordprocessingInk" xmlns:wne="http://schemas.microsoft.com/office/word/2006/wordml" xmlns:wps="http://schemas.microsoft.com/office/word/2010/wordprocessingShape" mc:Ignorable="w14 w15 w16se wp14">
   <w:abstractNum w:abstractNumId="0" w15:restartNumberingAfterBreak="0">
     <w:nsid w:val="03550333"/>
     <w:multiLevelType w:val="hybridMultilevel"/>
@@ -4120,7 +4283,7 @@
 </file>
 
 <file path=word/styles.xml><?xml version="1.0" encoding="utf-8"?>
-<w:styles xmlns:mc="http://schemas.openxmlformats.org/markup-compatibility/2006" xmlns:r="http://schemas.openxmlformats.org/officeDocument/2006/relationships" xmlns:w="http://schemas.openxmlformats.org/wordprocessingml/2006/main" xmlns:w14="http://schemas.microsoft.com/office/word/2010/wordml" xmlns:w15="http://schemas.microsoft.com/office/word/2012/wordml" xmlns:w16cid="http://schemas.microsoft.com/office/word/2016/wordml/cid" xmlns:w16se="http://schemas.microsoft.com/office/word/2015/wordml/symex" mc:Ignorable="w14 w15 w16se w16cid">
+<w:styles xmlns:mc="http://schemas.openxmlformats.org/markup-compatibility/2006" xmlns:r="http://schemas.openxmlformats.org/officeDocument/2006/relationships" xmlns:w="http://schemas.openxmlformats.org/wordprocessingml/2006/main" xmlns:w14="http://schemas.microsoft.com/office/word/2010/wordml" xmlns:w15="http://schemas.microsoft.com/office/word/2012/wordml" xmlns:w16se="http://schemas.microsoft.com/office/word/2015/wordml/symex" mc:Ignorable="w14 w15 w16se">
   <w:docDefaults>
     <w:rPrDefault>
       <w:rPr>
@@ -4136,7 +4299,7 @@
       </w:pPr>
     </w:pPrDefault>
   </w:docDefaults>
-  <w:latentStyles w:defLockedState="0" w:defUIPriority="99" w:defSemiHidden="0" w:defUnhideWhenUsed="0" w:defQFormat="0" w:count="375">
+  <w:latentStyles w:defLockedState="0" w:defUIPriority="99" w:defSemiHidden="0" w:defUnhideWhenUsed="0" w:defQFormat="0" w:count="371">
     <w:lsdException w:name="Normal" w:uiPriority="0" w:qFormat="1"/>
     <w:lsdException w:name="heading 1" w:uiPriority="9" w:qFormat="1"/>
     <w:lsdException w:name="heading 2" w:semiHidden="1" w:uiPriority="9" w:unhideWhenUsed="1" w:qFormat="1"/>
@@ -4508,10 +4671,6 @@
     <w:lsdException w:name="List Table 5 Dark Accent 6" w:uiPriority="50"/>
     <w:lsdException w:name="List Table 6 Colorful Accent 6" w:uiPriority="51"/>
     <w:lsdException w:name="List Table 7 Colorful Accent 6" w:uiPriority="52"/>
-    <w:lsdException w:name="Mention" w:semiHidden="1" w:unhideWhenUsed="1"/>
-    <w:lsdException w:name="Smart Hyperlink" w:semiHidden="1" w:unhideWhenUsed="1"/>
-    <w:lsdException w:name="Hashtag" w:semiHidden="1" w:unhideWhenUsed="1"/>
-    <w:lsdException w:name="Unresolved Mention" w:semiHidden="1" w:unhideWhenUsed="1"/>
   </w:latentStyles>
   <w:style w:type="paragraph" w:default="1" w:styleId="Normal">
     <w:name w:val="Normal"/>
@@ -4578,6 +4737,7 @@
   <w:style w:type="character" w:default="1" w:styleId="DefaultParagraphFont">
     <w:name w:val="Default Paragraph Font"/>
     <w:uiPriority w:val="1"/>
+    <w:semiHidden/>
     <w:unhideWhenUsed/>
   </w:style>
   <w:style w:type="table" w:default="1" w:styleId="TableNormal">
@@ -4935,7 +5095,7 @@
       <w:szCs w:val="20"/>
     </w:rPr>
   </w:style>
-  <w:style w:type="character" w:styleId="UnresolvedMention">
+  <w:style w:type="character" w:customStyle="1" w:styleId="UnresolvedMention">
     <w:name w:val="Unresolved Mention"/>
     <w:basedOn w:val="DefaultParagraphFont"/>
     <w:uiPriority w:val="99"/>
@@ -5240,7 +5400,7 @@
 </file>
 
 <file path=customXml/itemProps1.xml><?xml version="1.0" encoding="utf-8"?>
-<ds:datastoreItem xmlns:ds="http://schemas.openxmlformats.org/officeDocument/2006/customXml" ds:itemID="{F70D4108-8EF4-48EF-BBEB-C5C38FD9519C}">
+<ds:datastoreItem xmlns:ds="http://schemas.openxmlformats.org/officeDocument/2006/customXml" ds:itemID="{FD02F876-A268-4E85-B3E9-11A6897A7A7B}">
   <ds:schemaRefs>
     <ds:schemaRef ds:uri="http://schemas.openxmlformats.org/officeDocument/2006/bibliography"/>
   </ds:schemaRefs>

</xml_diff>